<commit_message>
Laporan selesai - ppt menyusul
</commit_message>
<xml_diff>
--- a/lampiran prakein.docx
+++ b/lampiran prakein.docx
@@ -271,7 +271,55 @@
                 <w:sz w:val="24"/>
                 <w:lang w:val="en-US"/>
               </w:rPr>
-              <w:t xml:space="preserve"> Rekayasa Perangkat Lunak (RPL)</w:t>
+              <w:t xml:space="preserve"> </w:t>
+            </w:r>
+            <w:proofErr w:type="spellStart"/>
+            <w:r>
+              <w:rPr>
+                <w:sz w:val="24"/>
+                <w:lang w:val="en-US"/>
+              </w:rPr>
+              <w:t>Rekayasa</w:t>
+            </w:r>
+            <w:proofErr w:type="spellEnd"/>
+            <w:r>
+              <w:rPr>
+                <w:sz w:val="24"/>
+                <w:lang w:val="en-US"/>
+              </w:rPr>
+              <w:t xml:space="preserve"> </w:t>
+            </w:r>
+            <w:proofErr w:type="spellStart"/>
+            <w:r>
+              <w:rPr>
+                <w:sz w:val="24"/>
+                <w:lang w:val="en-US"/>
+              </w:rPr>
+              <w:t>Perangkat</w:t>
+            </w:r>
+            <w:proofErr w:type="spellEnd"/>
+            <w:r>
+              <w:rPr>
+                <w:sz w:val="24"/>
+                <w:lang w:val="en-US"/>
+              </w:rPr>
+              <w:t xml:space="preserve"> </w:t>
+            </w:r>
+            <w:proofErr w:type="spellStart"/>
+            <w:r>
+              <w:rPr>
+                <w:sz w:val="24"/>
+                <w:lang w:val="en-US"/>
+              </w:rPr>
+              <w:t>Lunak</w:t>
+            </w:r>
+            <w:proofErr w:type="spellEnd"/>
+            <w:r>
+              <w:rPr>
+                <w:sz w:val="24"/>
+                <w:lang w:val="en-US"/>
+              </w:rPr>
+              <w:t xml:space="preserve"> (RPL)</w:t>
             </w:r>
           </w:p>
         </w:tc>
@@ -339,7 +387,55 @@
                 <w:sz w:val="24"/>
                 <w:lang w:val="en-US"/>
               </w:rPr>
-              <w:t xml:space="preserve"> Pengalaman Magang Sebagai SEO</w:t>
+              <w:t xml:space="preserve"> </w:t>
+            </w:r>
+            <w:proofErr w:type="spellStart"/>
+            <w:r>
+              <w:rPr>
+                <w:sz w:val="24"/>
+                <w:lang w:val="en-US"/>
+              </w:rPr>
+              <w:t>Pengalaman</w:t>
+            </w:r>
+            <w:proofErr w:type="spellEnd"/>
+            <w:r>
+              <w:rPr>
+                <w:sz w:val="24"/>
+                <w:lang w:val="en-US"/>
+              </w:rPr>
+              <w:t xml:space="preserve"> </w:t>
+            </w:r>
+            <w:proofErr w:type="spellStart"/>
+            <w:r>
+              <w:rPr>
+                <w:sz w:val="24"/>
+                <w:lang w:val="en-US"/>
+              </w:rPr>
+              <w:t>Magang</w:t>
+            </w:r>
+            <w:proofErr w:type="spellEnd"/>
+            <w:r>
+              <w:rPr>
+                <w:sz w:val="24"/>
+                <w:lang w:val="en-US"/>
+              </w:rPr>
+              <w:t xml:space="preserve"> </w:t>
+            </w:r>
+            <w:proofErr w:type="spellStart"/>
+            <w:r>
+              <w:rPr>
+                <w:sz w:val="24"/>
+                <w:lang w:val="en-US"/>
+              </w:rPr>
+              <w:t>Sebagai</w:t>
+            </w:r>
+            <w:proofErr w:type="spellEnd"/>
+            <w:r>
+              <w:rPr>
+                <w:sz w:val="24"/>
+                <w:lang w:val="en-US"/>
+              </w:rPr>
+              <w:t xml:space="preserve"> SEO</w:t>
             </w:r>
           </w:p>
         </w:tc>
@@ -752,19 +848,9 @@
         </w:rPr>
       </w:pPr>
     </w:p>
-    <w:p>
-      <w:pPr>
-        <w:spacing w:before="10"/>
-        <w:rPr>
-          <w:rFonts w:ascii="Times New Roman" w:hAnsi="Times New Roman" w:cs="Times New Roman"/>
-          <w:b/>
-          <w:sz w:val="29"/>
-        </w:rPr>
-      </w:pPr>
-    </w:p>
     <w:tbl>
       <w:tblPr>
-        <w:tblpPr w:leftFromText="180" w:rightFromText="180" w:vertAnchor="text" w:horzAnchor="margin" w:tblpXSpec="center" w:tblpY="-21"/>
+        <w:tblpPr w:leftFromText="180" w:rightFromText="180" w:vertAnchor="text" w:horzAnchor="margin" w:tblpXSpec="center" w:tblpY="130"/>
         <w:tblW w:w="0" w:type="auto"/>
         <w:tblLayout w:type="fixed"/>
         <w:tblCellMar>
@@ -794,6 +880,16 @@
                 <w:sz w:val="24"/>
               </w:rPr>
             </w:pPr>
+          </w:p>
+          <w:p>
+            <w:pPr>
+              <w:pStyle w:val="TableParagraph"/>
+              <w:ind w:left="200"/>
+              <w:jc w:val="center"/>
+              <w:rPr>
+                <w:sz w:val="24"/>
+              </w:rPr>
+            </w:pPr>
             <w:r>
               <w:rPr>
                 <w:sz w:val="24"/>
@@ -865,6 +961,28 @@
           </w:tcPr>
           <w:p>
             <w:pPr>
+              <w:pStyle w:val="BodyText"/>
+              <w:spacing w:line="281" w:lineRule="exact"/>
+              <w:ind w:left="1310"/>
+            </w:pPr>
+            <w:r>
+              <w:rPr>
+                <w:spacing w:val="-1"/>
+              </w:rPr>
+              <w:t>………………….,</w:t>
+            </w:r>
+            <w:r>
+              <w:rPr>
+                <w:spacing w:val="-5"/>
+              </w:rPr>
+              <w:t xml:space="preserve"> </w:t>
+            </w:r>
+            <w:r>
+              <w:t>………………………</w:t>
+            </w:r>
+          </w:p>
+          <w:p>
+            <w:pPr>
               <w:pStyle w:val="TableParagraph"/>
               <w:ind w:left="1220" w:right="182" w:hanging="881"/>
               <w:jc w:val="center"/>
@@ -949,6 +1067,16 @@
         </w:tc>
       </w:tr>
     </w:tbl>
+    <w:p>
+      <w:pPr>
+        <w:spacing w:before="10"/>
+        <w:rPr>
+          <w:rFonts w:ascii="Times New Roman" w:hAnsi="Times New Roman" w:cs="Times New Roman"/>
+          <w:b/>
+          <w:sz w:val="29"/>
+        </w:rPr>
+      </w:pPr>
+    </w:p>
     <w:p>
       <w:pPr>
         <w:spacing w:before="4" w:after="1"/>
@@ -1220,6 +1348,28 @@
           </w:tcPr>
           <w:p>
             <w:pPr>
+              <w:pStyle w:val="BodyText"/>
+              <w:spacing w:line="281" w:lineRule="exact"/>
+              <w:ind w:left="1310"/>
+            </w:pPr>
+            <w:r>
+              <w:rPr>
+                <w:spacing w:val="-1"/>
+              </w:rPr>
+              <w:t>………………….,</w:t>
+            </w:r>
+            <w:r>
+              <w:rPr>
+                <w:spacing w:val="-5"/>
+              </w:rPr>
+              <w:t xml:space="preserve"> </w:t>
+            </w:r>
+            <w:r>
+              <w:t>………………………</w:t>
+            </w:r>
+          </w:p>
+          <w:p>
+            <w:pPr>
               <w:pStyle w:val="TableParagraph"/>
               <w:spacing w:line="244" w:lineRule="exact"/>
               <w:ind w:left="936" w:right="329"/>
@@ -1247,15 +1397,6 @@
               </w:rPr>
               <w:t>Prakerin</w:t>
             </w:r>
-          </w:p>
-          <w:p>
-            <w:pPr>
-              <w:pStyle w:val="TableParagraph"/>
-              <w:rPr>
-                <w:b/>
-                <w:sz w:val="26"/>
-              </w:rPr>
-            </w:pPr>
           </w:p>
           <w:p>
             <w:pPr>
@@ -1515,7 +1656,55 @@
                 <w:sz w:val="24"/>
                 <w:lang w:val="en-US"/>
               </w:rPr>
-              <w:t xml:space="preserve"> Rekayasa Perangkat Lunak (RPL)</w:t>
+              <w:t xml:space="preserve"> </w:t>
+            </w:r>
+            <w:proofErr w:type="spellStart"/>
+            <w:r>
+              <w:rPr>
+                <w:sz w:val="24"/>
+                <w:lang w:val="en-US"/>
+              </w:rPr>
+              <w:t>Rekayasa</w:t>
+            </w:r>
+            <w:proofErr w:type="spellEnd"/>
+            <w:r>
+              <w:rPr>
+                <w:sz w:val="24"/>
+                <w:lang w:val="en-US"/>
+              </w:rPr>
+              <w:t xml:space="preserve"> </w:t>
+            </w:r>
+            <w:proofErr w:type="spellStart"/>
+            <w:r>
+              <w:rPr>
+                <w:sz w:val="24"/>
+                <w:lang w:val="en-US"/>
+              </w:rPr>
+              <w:t>Perangkat</w:t>
+            </w:r>
+            <w:proofErr w:type="spellEnd"/>
+            <w:r>
+              <w:rPr>
+                <w:sz w:val="24"/>
+                <w:lang w:val="en-US"/>
+              </w:rPr>
+              <w:t xml:space="preserve"> </w:t>
+            </w:r>
+            <w:proofErr w:type="spellStart"/>
+            <w:r>
+              <w:rPr>
+                <w:sz w:val="24"/>
+                <w:lang w:val="en-US"/>
+              </w:rPr>
+              <w:t>Lunak</w:t>
+            </w:r>
+            <w:proofErr w:type="spellEnd"/>
+            <w:r>
+              <w:rPr>
+                <w:sz w:val="24"/>
+                <w:lang w:val="en-US"/>
+              </w:rPr>
+              <w:t xml:space="preserve"> (RPL)</w:t>
             </w:r>
           </w:p>
         </w:tc>
@@ -1583,7 +1772,55 @@
                 <w:sz w:val="24"/>
                 <w:lang w:val="en-US"/>
               </w:rPr>
-              <w:t xml:space="preserve"> Pengalaman Magang Sebagai SEO</w:t>
+              <w:t xml:space="preserve"> </w:t>
+            </w:r>
+            <w:proofErr w:type="spellStart"/>
+            <w:r>
+              <w:rPr>
+                <w:sz w:val="24"/>
+                <w:lang w:val="en-US"/>
+              </w:rPr>
+              <w:t>Pengalaman</w:t>
+            </w:r>
+            <w:proofErr w:type="spellEnd"/>
+            <w:r>
+              <w:rPr>
+                <w:sz w:val="24"/>
+                <w:lang w:val="en-US"/>
+              </w:rPr>
+              <w:t xml:space="preserve"> </w:t>
+            </w:r>
+            <w:proofErr w:type="spellStart"/>
+            <w:r>
+              <w:rPr>
+                <w:sz w:val="24"/>
+                <w:lang w:val="en-US"/>
+              </w:rPr>
+              <w:t>Magang</w:t>
+            </w:r>
+            <w:proofErr w:type="spellEnd"/>
+            <w:r>
+              <w:rPr>
+                <w:sz w:val="24"/>
+                <w:lang w:val="en-US"/>
+              </w:rPr>
+              <w:t xml:space="preserve"> </w:t>
+            </w:r>
+            <w:proofErr w:type="spellStart"/>
+            <w:r>
+              <w:rPr>
+                <w:sz w:val="24"/>
+                <w:lang w:val="en-US"/>
+              </w:rPr>
+              <w:t>Sebagai</w:t>
+            </w:r>
+            <w:proofErr w:type="spellEnd"/>
+            <w:r>
+              <w:rPr>
+                <w:sz w:val="24"/>
+                <w:lang w:val="en-US"/>
+              </w:rPr>
+              <w:t xml:space="preserve"> SEO</w:t>
             </w:r>
           </w:p>
         </w:tc>
@@ -4139,7 +4376,55 @@
                 <w:sz w:val="24"/>
                 <w:lang w:val="en-US"/>
               </w:rPr>
-              <w:t xml:space="preserve"> Rekayasa Perangkat Lunak (RPL)</w:t>
+              <w:t xml:space="preserve"> </w:t>
+            </w:r>
+            <w:proofErr w:type="spellStart"/>
+            <w:r>
+              <w:rPr>
+                <w:sz w:val="24"/>
+                <w:lang w:val="en-US"/>
+              </w:rPr>
+              <w:t>Rekayasa</w:t>
+            </w:r>
+            <w:proofErr w:type="spellEnd"/>
+            <w:r>
+              <w:rPr>
+                <w:sz w:val="24"/>
+                <w:lang w:val="en-US"/>
+              </w:rPr>
+              <w:t xml:space="preserve"> </w:t>
+            </w:r>
+            <w:proofErr w:type="spellStart"/>
+            <w:r>
+              <w:rPr>
+                <w:sz w:val="24"/>
+                <w:lang w:val="en-US"/>
+              </w:rPr>
+              <w:t>Perangkat</w:t>
+            </w:r>
+            <w:proofErr w:type="spellEnd"/>
+            <w:r>
+              <w:rPr>
+                <w:sz w:val="24"/>
+                <w:lang w:val="en-US"/>
+              </w:rPr>
+              <w:t xml:space="preserve"> </w:t>
+            </w:r>
+            <w:proofErr w:type="spellStart"/>
+            <w:r>
+              <w:rPr>
+                <w:sz w:val="24"/>
+                <w:lang w:val="en-US"/>
+              </w:rPr>
+              <w:t>Lunak</w:t>
+            </w:r>
+            <w:proofErr w:type="spellEnd"/>
+            <w:r>
+              <w:rPr>
+                <w:sz w:val="24"/>
+                <w:lang w:val="en-US"/>
+              </w:rPr>
+              <w:t xml:space="preserve"> (RPL)</w:t>
             </w:r>
           </w:p>
         </w:tc>
@@ -4207,7 +4492,55 @@
                 <w:sz w:val="24"/>
                 <w:lang w:val="en-US"/>
               </w:rPr>
-              <w:t xml:space="preserve"> Pengalaman Magang Sebagai SEO</w:t>
+              <w:t xml:space="preserve"> </w:t>
+            </w:r>
+            <w:proofErr w:type="spellStart"/>
+            <w:r>
+              <w:rPr>
+                <w:sz w:val="24"/>
+                <w:lang w:val="en-US"/>
+              </w:rPr>
+              <w:t>Pengalaman</w:t>
+            </w:r>
+            <w:proofErr w:type="spellEnd"/>
+            <w:r>
+              <w:rPr>
+                <w:sz w:val="24"/>
+                <w:lang w:val="en-US"/>
+              </w:rPr>
+              <w:t xml:space="preserve"> </w:t>
+            </w:r>
+            <w:proofErr w:type="spellStart"/>
+            <w:r>
+              <w:rPr>
+                <w:sz w:val="24"/>
+                <w:lang w:val="en-US"/>
+              </w:rPr>
+              <w:t>Magang</w:t>
+            </w:r>
+            <w:proofErr w:type="spellEnd"/>
+            <w:r>
+              <w:rPr>
+                <w:sz w:val="24"/>
+                <w:lang w:val="en-US"/>
+              </w:rPr>
+              <w:t xml:space="preserve"> </w:t>
+            </w:r>
+            <w:proofErr w:type="spellStart"/>
+            <w:r>
+              <w:rPr>
+                <w:sz w:val="24"/>
+                <w:lang w:val="en-US"/>
+              </w:rPr>
+              <w:t>Sebagai</w:t>
+            </w:r>
+            <w:proofErr w:type="spellEnd"/>
+            <w:r>
+              <w:rPr>
+                <w:sz w:val="24"/>
+                <w:lang w:val="en-US"/>
+              </w:rPr>
+              <w:t xml:space="preserve"> SEO</w:t>
             </w:r>
           </w:p>
         </w:tc>
@@ -4486,9 +4819,19 @@
             <w:pPr>
               <w:pStyle w:val="TableParagraph"/>
               <w:ind w:left="115"/>
-            </w:pPr>
-            <w:r>
-              <w:t>........................................................................</w:t>
+              <w:rPr>
+                <w:sz w:val="24"/>
+                <w:szCs w:val="24"/>
+                <w:lang w:val="en-US"/>
+              </w:rPr>
+            </w:pPr>
+            <w:r>
+              <w:rPr>
+                <w:sz w:val="24"/>
+                <w:szCs w:val="24"/>
+                <w:lang w:val="en-US"/>
+              </w:rPr>
+              <w:t>PEMBUATAN ARTIKEL</w:t>
             </w:r>
           </w:p>
           <w:p>
@@ -4990,9 +5333,19 @@
             <w:pPr>
               <w:pStyle w:val="TableParagraph"/>
               <w:ind w:left="115"/>
-            </w:pPr>
-            <w:r>
-              <w:t>........................................................................</w:t>
+              <w:rPr>
+                <w:sz w:val="24"/>
+                <w:szCs w:val="24"/>
+                <w:lang w:val="en-US"/>
+              </w:rPr>
+            </w:pPr>
+            <w:r>
+              <w:rPr>
+                <w:sz w:val="24"/>
+                <w:szCs w:val="24"/>
+                <w:lang w:val="en-US"/>
+              </w:rPr>
+              <w:t>OPTIMASI ARTIKEL</w:t>
             </w:r>
           </w:p>
           <w:p>
@@ -5439,1522 +5792,6 @@
       </w:tr>
       <w:tr>
         <w:trPr>
-          <w:trHeight w:val="836"/>
-        </w:trPr>
-        <w:tc>
-          <w:tcPr>
-            <w:tcW w:w="560" w:type="dxa"/>
-            <w:vMerge w:val="restart"/>
-          </w:tcPr>
-          <w:p>
-            <w:pPr>
-              <w:pStyle w:val="TableParagraph"/>
-              <w:rPr>
-                <w:b/>
-                <w:sz w:val="24"/>
-              </w:rPr>
-            </w:pPr>
-          </w:p>
-          <w:p>
-            <w:pPr>
-              <w:pStyle w:val="TableParagraph"/>
-              <w:spacing w:before="6"/>
-              <w:rPr>
-                <w:b/>
-                <w:sz w:val="20"/>
-              </w:rPr>
-            </w:pPr>
-          </w:p>
-          <w:p>
-            <w:pPr>
-              <w:pStyle w:val="TableParagraph"/>
-              <w:spacing w:before="1"/>
-              <w:ind w:left="20"/>
-              <w:jc w:val="center"/>
-            </w:pPr>
-            <w:r>
-              <w:t>3</w:t>
-            </w:r>
-          </w:p>
-        </w:tc>
-        <w:tc>
-          <w:tcPr>
-            <w:tcW w:w="4972" w:type="dxa"/>
-            <w:vMerge w:val="restart"/>
-          </w:tcPr>
-          <w:p>
-            <w:pPr>
-              <w:pStyle w:val="TableParagraph"/>
-              <w:spacing w:before="4"/>
-              <w:rPr>
-                <w:b/>
-              </w:rPr>
-            </w:pPr>
-          </w:p>
-          <w:p>
-            <w:pPr>
-              <w:pStyle w:val="TableParagraph"/>
-              <w:spacing w:before="1"/>
-              <w:ind w:left="115"/>
-            </w:pPr>
-            <w:r>
-              <w:t>........................................................................</w:t>
-            </w:r>
-          </w:p>
-          <w:p>
-            <w:pPr>
-              <w:pStyle w:val="TableParagraph"/>
-              <w:numPr>
-                <w:ilvl w:val="0"/>
-                <w:numId w:val="10"/>
-              </w:numPr>
-              <w:tabs>
-                <w:tab w:val="left" w:pos="446"/>
-              </w:tabs>
-              <w:spacing w:before="57"/>
-              <w:ind w:hanging="246"/>
-            </w:pPr>
-            <w:r>
-              <w:t>Sikap</w:t>
-            </w:r>
-            <w:r>
-              <w:rPr>
-                <w:spacing w:val="-3"/>
-              </w:rPr>
-              <w:t xml:space="preserve"> </w:t>
-            </w:r>
-            <w:r>
-              <w:t>(Ketelitian,</w:t>
-            </w:r>
-            <w:r>
-              <w:rPr>
-                <w:spacing w:val="-2"/>
-              </w:rPr>
-              <w:t xml:space="preserve"> </w:t>
-            </w:r>
-            <w:r>
-              <w:t>kecerdasan</w:t>
-            </w:r>
-            <w:r>
-              <w:rPr>
-                <w:spacing w:val="-2"/>
-              </w:rPr>
-              <w:t xml:space="preserve"> </w:t>
-            </w:r>
-            <w:r>
-              <w:t>dalam</w:t>
-            </w:r>
-            <w:r>
-              <w:rPr>
-                <w:spacing w:val="-5"/>
-              </w:rPr>
-              <w:t xml:space="preserve"> </w:t>
-            </w:r>
-            <w:r>
-              <w:t>praktek)</w:t>
-            </w:r>
-          </w:p>
-          <w:p>
-            <w:pPr>
-              <w:pStyle w:val="TableParagraph"/>
-              <w:numPr>
-                <w:ilvl w:val="0"/>
-                <w:numId w:val="10"/>
-              </w:numPr>
-              <w:tabs>
-                <w:tab w:val="left" w:pos="446"/>
-              </w:tabs>
-              <w:spacing w:before="2"/>
-              <w:ind w:hanging="246"/>
-            </w:pPr>
-            <w:r>
-              <w:t>Pengetahuan</w:t>
-            </w:r>
-            <w:r>
-              <w:rPr>
-                <w:spacing w:val="-7"/>
-              </w:rPr>
-              <w:t xml:space="preserve"> </w:t>
-            </w:r>
-            <w:r>
-              <w:t>(Memahami</w:t>
-            </w:r>
-            <w:r>
-              <w:rPr>
-                <w:spacing w:val="-2"/>
-              </w:rPr>
-              <w:t xml:space="preserve"> </w:t>
-            </w:r>
-            <w:r>
-              <w:t>teori</w:t>
-            </w:r>
-            <w:r>
-              <w:rPr>
-                <w:spacing w:val="-3"/>
-              </w:rPr>
-              <w:t xml:space="preserve"> </w:t>
-            </w:r>
-            <w:r>
-              <w:t>yang diberikan)</w:t>
-            </w:r>
-          </w:p>
-          <w:p>
-            <w:pPr>
-              <w:pStyle w:val="TableParagraph"/>
-              <w:numPr>
-                <w:ilvl w:val="0"/>
-                <w:numId w:val="10"/>
-              </w:numPr>
-              <w:tabs>
-                <w:tab w:val="left" w:pos="446"/>
-              </w:tabs>
-              <w:spacing w:before="2"/>
-              <w:ind w:hanging="246"/>
-            </w:pPr>
-            <w:r>
-              <w:t>Keterampilan</w:t>
-            </w:r>
-            <w:r>
-              <w:rPr>
-                <w:spacing w:val="-3"/>
-              </w:rPr>
-              <w:t xml:space="preserve"> </w:t>
-            </w:r>
-            <w:r>
-              <w:t>(Mempraktekan</w:t>
-            </w:r>
-            <w:r>
-              <w:rPr>
-                <w:spacing w:val="-2"/>
-              </w:rPr>
-              <w:t xml:space="preserve"> </w:t>
-            </w:r>
-            <w:r>
-              <w:t>sesuai</w:t>
-            </w:r>
-            <w:r>
-              <w:rPr>
-                <w:spacing w:val="-5"/>
-              </w:rPr>
-              <w:t xml:space="preserve"> </w:t>
-            </w:r>
-            <w:r>
-              <w:t>prosedur)</w:t>
-            </w:r>
-          </w:p>
-        </w:tc>
-        <w:tc>
-          <w:tcPr>
-            <w:tcW w:w="1275" w:type="dxa"/>
-            <w:tcBorders>
-              <w:bottom w:val="nil"/>
-            </w:tcBorders>
-          </w:tcPr>
-          <w:p>
-            <w:pPr>
-              <w:pStyle w:val="TableParagraph"/>
-              <w:rPr>
-                <w:b/>
-                <w:sz w:val="24"/>
-              </w:rPr>
-            </w:pPr>
-          </w:p>
-          <w:p>
-            <w:pPr>
-              <w:pStyle w:val="TableParagraph"/>
-              <w:spacing w:before="6"/>
-              <w:rPr>
-                <w:b/>
-                <w:sz w:val="20"/>
-              </w:rPr>
-            </w:pPr>
-          </w:p>
-          <w:p>
-            <w:pPr>
-              <w:pStyle w:val="TableParagraph"/>
-              <w:spacing w:before="1"/>
-              <w:ind w:left="30" w:right="4"/>
-              <w:jc w:val="center"/>
-            </w:pPr>
-            <w:r>
-              <w:t>30</w:t>
-            </w:r>
-          </w:p>
-        </w:tc>
-        <w:tc>
-          <w:tcPr>
-            <w:tcW w:w="995" w:type="dxa"/>
-            <w:vMerge w:val="restart"/>
-          </w:tcPr>
-          <w:p>
-            <w:pPr>
-              <w:pStyle w:val="TableParagraph"/>
-            </w:pPr>
-          </w:p>
-        </w:tc>
-        <w:tc>
-          <w:tcPr>
-            <w:tcW w:w="990" w:type="dxa"/>
-            <w:vMerge w:val="restart"/>
-          </w:tcPr>
-          <w:p>
-            <w:pPr>
-              <w:pStyle w:val="TableParagraph"/>
-            </w:pPr>
-          </w:p>
-        </w:tc>
-        <w:tc>
-          <w:tcPr>
-            <w:tcW w:w="1276" w:type="dxa"/>
-            <w:vMerge w:val="restart"/>
-          </w:tcPr>
-          <w:p>
-            <w:pPr>
-              <w:pStyle w:val="TableParagraph"/>
-            </w:pPr>
-          </w:p>
-        </w:tc>
-      </w:tr>
-      <w:tr>
-        <w:trPr>
-          <w:trHeight w:val="335"/>
-        </w:trPr>
-        <w:tc>
-          <w:tcPr>
-            <w:tcW w:w="560" w:type="dxa"/>
-            <w:vMerge/>
-            <w:tcBorders>
-              <w:top w:val="nil"/>
-            </w:tcBorders>
-          </w:tcPr>
-          <w:p>
-            <w:pPr>
-              <w:rPr>
-                <w:rFonts w:ascii="Times New Roman" w:hAnsi="Times New Roman" w:cs="Times New Roman"/>
-                <w:sz w:val="2"/>
-                <w:szCs w:val="2"/>
-              </w:rPr>
-            </w:pPr>
-          </w:p>
-        </w:tc>
-        <w:tc>
-          <w:tcPr>
-            <w:tcW w:w="4972" w:type="dxa"/>
-            <w:vMerge/>
-            <w:tcBorders>
-              <w:top w:val="nil"/>
-            </w:tcBorders>
-          </w:tcPr>
-          <w:p>
-            <w:pPr>
-              <w:rPr>
-                <w:rFonts w:ascii="Times New Roman" w:hAnsi="Times New Roman" w:cs="Times New Roman"/>
-                <w:sz w:val="2"/>
-                <w:szCs w:val="2"/>
-              </w:rPr>
-            </w:pPr>
-          </w:p>
-        </w:tc>
-        <w:tc>
-          <w:tcPr>
-            <w:tcW w:w="1275" w:type="dxa"/>
-            <w:tcBorders>
-              <w:top w:val="nil"/>
-              <w:bottom w:val="nil"/>
-            </w:tcBorders>
-          </w:tcPr>
-          <w:p>
-            <w:pPr>
-              <w:pStyle w:val="TableParagraph"/>
-              <w:spacing w:before="66" w:line="248" w:lineRule="exact"/>
-              <w:ind w:left="30" w:right="4"/>
-              <w:jc w:val="center"/>
-            </w:pPr>
-            <w:r>
-              <w:t>30</w:t>
-            </w:r>
-          </w:p>
-        </w:tc>
-        <w:tc>
-          <w:tcPr>
-            <w:tcW w:w="995" w:type="dxa"/>
-            <w:vMerge/>
-            <w:tcBorders>
-              <w:top w:val="nil"/>
-            </w:tcBorders>
-          </w:tcPr>
-          <w:p>
-            <w:pPr>
-              <w:rPr>
-                <w:rFonts w:ascii="Times New Roman" w:hAnsi="Times New Roman" w:cs="Times New Roman"/>
-                <w:sz w:val="2"/>
-                <w:szCs w:val="2"/>
-              </w:rPr>
-            </w:pPr>
-          </w:p>
-        </w:tc>
-        <w:tc>
-          <w:tcPr>
-            <w:tcW w:w="990" w:type="dxa"/>
-            <w:vMerge/>
-            <w:tcBorders>
-              <w:top w:val="nil"/>
-            </w:tcBorders>
-          </w:tcPr>
-          <w:p>
-            <w:pPr>
-              <w:rPr>
-                <w:rFonts w:ascii="Times New Roman" w:hAnsi="Times New Roman" w:cs="Times New Roman"/>
-                <w:sz w:val="2"/>
-                <w:szCs w:val="2"/>
-              </w:rPr>
-            </w:pPr>
-          </w:p>
-        </w:tc>
-        <w:tc>
-          <w:tcPr>
-            <w:tcW w:w="1276" w:type="dxa"/>
-            <w:vMerge/>
-            <w:tcBorders>
-              <w:top w:val="nil"/>
-            </w:tcBorders>
-          </w:tcPr>
-          <w:p>
-            <w:pPr>
-              <w:rPr>
-                <w:rFonts w:ascii="Times New Roman" w:hAnsi="Times New Roman" w:cs="Times New Roman"/>
-                <w:sz w:val="2"/>
-                <w:szCs w:val="2"/>
-              </w:rPr>
-            </w:pPr>
-          </w:p>
-        </w:tc>
-      </w:tr>
-      <w:tr>
-        <w:trPr>
-          <w:trHeight w:val="274"/>
-        </w:trPr>
-        <w:tc>
-          <w:tcPr>
-            <w:tcW w:w="560" w:type="dxa"/>
-            <w:vMerge/>
-            <w:tcBorders>
-              <w:top w:val="nil"/>
-            </w:tcBorders>
-          </w:tcPr>
-          <w:p>
-            <w:pPr>
-              <w:rPr>
-                <w:rFonts w:ascii="Times New Roman" w:hAnsi="Times New Roman" w:cs="Times New Roman"/>
-                <w:sz w:val="2"/>
-                <w:szCs w:val="2"/>
-              </w:rPr>
-            </w:pPr>
-          </w:p>
-        </w:tc>
-        <w:tc>
-          <w:tcPr>
-            <w:tcW w:w="4972" w:type="dxa"/>
-            <w:vMerge/>
-            <w:tcBorders>
-              <w:top w:val="nil"/>
-            </w:tcBorders>
-          </w:tcPr>
-          <w:p>
-            <w:pPr>
-              <w:rPr>
-                <w:rFonts w:ascii="Times New Roman" w:hAnsi="Times New Roman" w:cs="Times New Roman"/>
-                <w:sz w:val="2"/>
-                <w:szCs w:val="2"/>
-              </w:rPr>
-            </w:pPr>
-          </w:p>
-        </w:tc>
-        <w:tc>
-          <w:tcPr>
-            <w:tcW w:w="1275" w:type="dxa"/>
-            <w:tcBorders>
-              <w:top w:val="nil"/>
-            </w:tcBorders>
-          </w:tcPr>
-          <w:p>
-            <w:pPr>
-              <w:pStyle w:val="TableParagraph"/>
-              <w:spacing w:before="11" w:line="243" w:lineRule="exact"/>
-              <w:ind w:left="30" w:right="4"/>
-              <w:jc w:val="center"/>
-            </w:pPr>
-            <w:r>
-              <w:t>40</w:t>
-            </w:r>
-          </w:p>
-        </w:tc>
-        <w:tc>
-          <w:tcPr>
-            <w:tcW w:w="995" w:type="dxa"/>
-            <w:vMerge/>
-            <w:tcBorders>
-              <w:top w:val="nil"/>
-            </w:tcBorders>
-          </w:tcPr>
-          <w:p>
-            <w:pPr>
-              <w:rPr>
-                <w:rFonts w:ascii="Times New Roman" w:hAnsi="Times New Roman" w:cs="Times New Roman"/>
-                <w:sz w:val="2"/>
-                <w:szCs w:val="2"/>
-              </w:rPr>
-            </w:pPr>
-          </w:p>
-        </w:tc>
-        <w:tc>
-          <w:tcPr>
-            <w:tcW w:w="990" w:type="dxa"/>
-            <w:vMerge/>
-            <w:tcBorders>
-              <w:top w:val="nil"/>
-            </w:tcBorders>
-          </w:tcPr>
-          <w:p>
-            <w:pPr>
-              <w:rPr>
-                <w:rFonts w:ascii="Times New Roman" w:hAnsi="Times New Roman" w:cs="Times New Roman"/>
-                <w:sz w:val="2"/>
-                <w:szCs w:val="2"/>
-              </w:rPr>
-            </w:pPr>
-          </w:p>
-        </w:tc>
-        <w:tc>
-          <w:tcPr>
-            <w:tcW w:w="1276" w:type="dxa"/>
-            <w:vMerge/>
-            <w:tcBorders>
-              <w:top w:val="nil"/>
-            </w:tcBorders>
-          </w:tcPr>
-          <w:p>
-            <w:pPr>
-              <w:rPr>
-                <w:rFonts w:ascii="Times New Roman" w:hAnsi="Times New Roman" w:cs="Times New Roman"/>
-                <w:sz w:val="2"/>
-                <w:szCs w:val="2"/>
-              </w:rPr>
-            </w:pPr>
-          </w:p>
-        </w:tc>
-      </w:tr>
-      <w:tr>
-        <w:trPr>
-          <w:trHeight w:val="831"/>
-        </w:trPr>
-        <w:tc>
-          <w:tcPr>
-            <w:tcW w:w="560" w:type="dxa"/>
-            <w:vMerge w:val="restart"/>
-          </w:tcPr>
-          <w:p>
-            <w:pPr>
-              <w:pStyle w:val="TableParagraph"/>
-              <w:rPr>
-                <w:b/>
-                <w:sz w:val="24"/>
-              </w:rPr>
-            </w:pPr>
-          </w:p>
-          <w:p>
-            <w:pPr>
-              <w:pStyle w:val="TableParagraph"/>
-              <w:spacing w:before="2"/>
-              <w:rPr>
-                <w:b/>
-                <w:sz w:val="20"/>
-              </w:rPr>
-            </w:pPr>
-          </w:p>
-          <w:p>
-            <w:pPr>
-              <w:pStyle w:val="TableParagraph"/>
-              <w:ind w:left="20"/>
-              <w:jc w:val="center"/>
-            </w:pPr>
-            <w:r>
-              <w:t>4</w:t>
-            </w:r>
-          </w:p>
-        </w:tc>
-        <w:tc>
-          <w:tcPr>
-            <w:tcW w:w="4972" w:type="dxa"/>
-            <w:vMerge w:val="restart"/>
-          </w:tcPr>
-          <w:p>
-            <w:pPr>
-              <w:pStyle w:val="TableParagraph"/>
-              <w:rPr>
-                <w:b/>
-              </w:rPr>
-            </w:pPr>
-          </w:p>
-          <w:p>
-            <w:pPr>
-              <w:pStyle w:val="TableParagraph"/>
-              <w:ind w:left="115"/>
-            </w:pPr>
-            <w:r>
-              <w:t>........................................................................</w:t>
-            </w:r>
-          </w:p>
-          <w:p>
-            <w:pPr>
-              <w:pStyle w:val="TableParagraph"/>
-              <w:numPr>
-                <w:ilvl w:val="0"/>
-                <w:numId w:val="9"/>
-              </w:numPr>
-              <w:tabs>
-                <w:tab w:val="left" w:pos="446"/>
-              </w:tabs>
-              <w:spacing w:before="57"/>
-              <w:ind w:hanging="246"/>
-            </w:pPr>
-            <w:r>
-              <w:t>Sikap</w:t>
-            </w:r>
-            <w:r>
-              <w:rPr>
-                <w:spacing w:val="-3"/>
-              </w:rPr>
-              <w:t xml:space="preserve"> </w:t>
-            </w:r>
-            <w:r>
-              <w:t>(Ketelitian,</w:t>
-            </w:r>
-            <w:r>
-              <w:rPr>
-                <w:spacing w:val="-2"/>
-              </w:rPr>
-              <w:t xml:space="preserve"> </w:t>
-            </w:r>
-            <w:r>
-              <w:t>kecerdasan</w:t>
-            </w:r>
-            <w:r>
-              <w:rPr>
-                <w:spacing w:val="-2"/>
-              </w:rPr>
-              <w:t xml:space="preserve"> </w:t>
-            </w:r>
-            <w:r>
-              <w:t>dalam</w:t>
-            </w:r>
-            <w:r>
-              <w:rPr>
-                <w:spacing w:val="-5"/>
-              </w:rPr>
-              <w:t xml:space="preserve"> </w:t>
-            </w:r>
-            <w:r>
-              <w:t>praktek)</w:t>
-            </w:r>
-          </w:p>
-          <w:p>
-            <w:pPr>
-              <w:pStyle w:val="TableParagraph"/>
-              <w:numPr>
-                <w:ilvl w:val="0"/>
-                <w:numId w:val="9"/>
-              </w:numPr>
-              <w:tabs>
-                <w:tab w:val="left" w:pos="446"/>
-              </w:tabs>
-              <w:spacing w:before="2"/>
-              <w:ind w:hanging="246"/>
-            </w:pPr>
-            <w:r>
-              <w:t>Pengetahuan</w:t>
-            </w:r>
-            <w:r>
-              <w:rPr>
-                <w:spacing w:val="-7"/>
-              </w:rPr>
-              <w:t xml:space="preserve"> </w:t>
-            </w:r>
-            <w:r>
-              <w:t>(Memahami</w:t>
-            </w:r>
-            <w:r>
-              <w:rPr>
-                <w:spacing w:val="-2"/>
-              </w:rPr>
-              <w:t xml:space="preserve"> </w:t>
-            </w:r>
-            <w:r>
-              <w:t>teori</w:t>
-            </w:r>
-            <w:r>
-              <w:rPr>
-                <w:spacing w:val="-3"/>
-              </w:rPr>
-              <w:t xml:space="preserve"> </w:t>
-            </w:r>
-            <w:r>
-              <w:t>yang diberikan)</w:t>
-            </w:r>
-          </w:p>
-          <w:p>
-            <w:pPr>
-              <w:pStyle w:val="TableParagraph"/>
-              <w:numPr>
-                <w:ilvl w:val="0"/>
-                <w:numId w:val="9"/>
-              </w:numPr>
-              <w:tabs>
-                <w:tab w:val="left" w:pos="446"/>
-              </w:tabs>
-              <w:spacing w:before="2"/>
-              <w:ind w:hanging="246"/>
-            </w:pPr>
-            <w:r>
-              <w:t>Keterampilan</w:t>
-            </w:r>
-            <w:r>
-              <w:rPr>
-                <w:spacing w:val="-3"/>
-              </w:rPr>
-              <w:t xml:space="preserve"> </w:t>
-            </w:r>
-            <w:r>
-              <w:t>(Mempraktekan</w:t>
-            </w:r>
-            <w:r>
-              <w:rPr>
-                <w:spacing w:val="-2"/>
-              </w:rPr>
-              <w:t xml:space="preserve"> </w:t>
-            </w:r>
-            <w:r>
-              <w:t>sesuai</w:t>
-            </w:r>
-            <w:r>
-              <w:rPr>
-                <w:spacing w:val="-5"/>
-              </w:rPr>
-              <w:t xml:space="preserve"> </w:t>
-            </w:r>
-            <w:r>
-              <w:t>prosedur)</w:t>
-            </w:r>
-          </w:p>
-        </w:tc>
-        <w:tc>
-          <w:tcPr>
-            <w:tcW w:w="1275" w:type="dxa"/>
-            <w:tcBorders>
-              <w:bottom w:val="nil"/>
-            </w:tcBorders>
-          </w:tcPr>
-          <w:p>
-            <w:pPr>
-              <w:pStyle w:val="TableParagraph"/>
-              <w:rPr>
-                <w:b/>
-                <w:sz w:val="24"/>
-              </w:rPr>
-            </w:pPr>
-          </w:p>
-          <w:p>
-            <w:pPr>
-              <w:pStyle w:val="TableParagraph"/>
-              <w:spacing w:before="2"/>
-              <w:rPr>
-                <w:b/>
-                <w:sz w:val="20"/>
-              </w:rPr>
-            </w:pPr>
-          </w:p>
-          <w:p>
-            <w:pPr>
-              <w:pStyle w:val="TableParagraph"/>
-              <w:ind w:left="30" w:right="4"/>
-              <w:jc w:val="center"/>
-            </w:pPr>
-            <w:r>
-              <w:t>30</w:t>
-            </w:r>
-          </w:p>
-        </w:tc>
-        <w:tc>
-          <w:tcPr>
-            <w:tcW w:w="995" w:type="dxa"/>
-            <w:vMerge w:val="restart"/>
-          </w:tcPr>
-          <w:p>
-            <w:pPr>
-              <w:pStyle w:val="TableParagraph"/>
-            </w:pPr>
-          </w:p>
-        </w:tc>
-        <w:tc>
-          <w:tcPr>
-            <w:tcW w:w="990" w:type="dxa"/>
-            <w:vMerge w:val="restart"/>
-          </w:tcPr>
-          <w:p>
-            <w:pPr>
-              <w:pStyle w:val="TableParagraph"/>
-            </w:pPr>
-          </w:p>
-        </w:tc>
-        <w:tc>
-          <w:tcPr>
-            <w:tcW w:w="1276" w:type="dxa"/>
-            <w:vMerge w:val="restart"/>
-          </w:tcPr>
-          <w:p>
-            <w:pPr>
-              <w:pStyle w:val="TableParagraph"/>
-            </w:pPr>
-          </w:p>
-        </w:tc>
-      </w:tr>
-      <w:tr>
-        <w:trPr>
-          <w:trHeight w:val="335"/>
-        </w:trPr>
-        <w:tc>
-          <w:tcPr>
-            <w:tcW w:w="560" w:type="dxa"/>
-            <w:vMerge/>
-            <w:tcBorders>
-              <w:top w:val="nil"/>
-            </w:tcBorders>
-          </w:tcPr>
-          <w:p>
-            <w:pPr>
-              <w:rPr>
-                <w:rFonts w:ascii="Times New Roman" w:hAnsi="Times New Roman" w:cs="Times New Roman"/>
-                <w:sz w:val="2"/>
-                <w:szCs w:val="2"/>
-              </w:rPr>
-            </w:pPr>
-          </w:p>
-        </w:tc>
-        <w:tc>
-          <w:tcPr>
-            <w:tcW w:w="4972" w:type="dxa"/>
-            <w:vMerge/>
-            <w:tcBorders>
-              <w:top w:val="nil"/>
-            </w:tcBorders>
-          </w:tcPr>
-          <w:p>
-            <w:pPr>
-              <w:rPr>
-                <w:rFonts w:ascii="Times New Roman" w:hAnsi="Times New Roman" w:cs="Times New Roman"/>
-                <w:sz w:val="2"/>
-                <w:szCs w:val="2"/>
-              </w:rPr>
-            </w:pPr>
-          </w:p>
-        </w:tc>
-        <w:tc>
-          <w:tcPr>
-            <w:tcW w:w="1275" w:type="dxa"/>
-            <w:tcBorders>
-              <w:top w:val="nil"/>
-              <w:bottom w:val="nil"/>
-            </w:tcBorders>
-          </w:tcPr>
-          <w:p>
-            <w:pPr>
-              <w:pStyle w:val="TableParagraph"/>
-              <w:spacing w:before="66" w:line="248" w:lineRule="exact"/>
-              <w:ind w:left="30" w:right="4"/>
-              <w:jc w:val="center"/>
-            </w:pPr>
-            <w:r>
-              <w:t>30</w:t>
-            </w:r>
-          </w:p>
-        </w:tc>
-        <w:tc>
-          <w:tcPr>
-            <w:tcW w:w="995" w:type="dxa"/>
-            <w:vMerge/>
-            <w:tcBorders>
-              <w:top w:val="nil"/>
-            </w:tcBorders>
-          </w:tcPr>
-          <w:p>
-            <w:pPr>
-              <w:rPr>
-                <w:rFonts w:ascii="Times New Roman" w:hAnsi="Times New Roman" w:cs="Times New Roman"/>
-                <w:sz w:val="2"/>
-                <w:szCs w:val="2"/>
-              </w:rPr>
-            </w:pPr>
-          </w:p>
-        </w:tc>
-        <w:tc>
-          <w:tcPr>
-            <w:tcW w:w="990" w:type="dxa"/>
-            <w:vMerge/>
-            <w:tcBorders>
-              <w:top w:val="nil"/>
-            </w:tcBorders>
-          </w:tcPr>
-          <w:p>
-            <w:pPr>
-              <w:rPr>
-                <w:rFonts w:ascii="Times New Roman" w:hAnsi="Times New Roman" w:cs="Times New Roman"/>
-                <w:sz w:val="2"/>
-                <w:szCs w:val="2"/>
-              </w:rPr>
-            </w:pPr>
-          </w:p>
-        </w:tc>
-        <w:tc>
-          <w:tcPr>
-            <w:tcW w:w="1276" w:type="dxa"/>
-            <w:vMerge/>
-            <w:tcBorders>
-              <w:top w:val="nil"/>
-            </w:tcBorders>
-          </w:tcPr>
-          <w:p>
-            <w:pPr>
-              <w:rPr>
-                <w:rFonts w:ascii="Times New Roman" w:hAnsi="Times New Roman" w:cs="Times New Roman"/>
-                <w:sz w:val="2"/>
-                <w:szCs w:val="2"/>
-              </w:rPr>
-            </w:pPr>
-          </w:p>
-        </w:tc>
-      </w:tr>
-      <w:tr>
-        <w:trPr>
-          <w:trHeight w:val="274"/>
-        </w:trPr>
-        <w:tc>
-          <w:tcPr>
-            <w:tcW w:w="560" w:type="dxa"/>
-            <w:vMerge/>
-            <w:tcBorders>
-              <w:top w:val="nil"/>
-            </w:tcBorders>
-          </w:tcPr>
-          <w:p>
-            <w:pPr>
-              <w:rPr>
-                <w:rFonts w:ascii="Times New Roman" w:hAnsi="Times New Roman" w:cs="Times New Roman"/>
-                <w:sz w:val="2"/>
-                <w:szCs w:val="2"/>
-              </w:rPr>
-            </w:pPr>
-          </w:p>
-        </w:tc>
-        <w:tc>
-          <w:tcPr>
-            <w:tcW w:w="4972" w:type="dxa"/>
-            <w:vMerge/>
-            <w:tcBorders>
-              <w:top w:val="nil"/>
-            </w:tcBorders>
-          </w:tcPr>
-          <w:p>
-            <w:pPr>
-              <w:rPr>
-                <w:rFonts w:ascii="Times New Roman" w:hAnsi="Times New Roman" w:cs="Times New Roman"/>
-                <w:sz w:val="2"/>
-                <w:szCs w:val="2"/>
-              </w:rPr>
-            </w:pPr>
-          </w:p>
-        </w:tc>
-        <w:tc>
-          <w:tcPr>
-            <w:tcW w:w="1275" w:type="dxa"/>
-            <w:tcBorders>
-              <w:top w:val="nil"/>
-            </w:tcBorders>
-          </w:tcPr>
-          <w:p>
-            <w:pPr>
-              <w:pStyle w:val="TableParagraph"/>
-              <w:spacing w:before="11" w:line="243" w:lineRule="exact"/>
-              <w:ind w:left="30" w:right="4"/>
-              <w:jc w:val="center"/>
-            </w:pPr>
-            <w:r>
-              <w:t>40</w:t>
-            </w:r>
-          </w:p>
-        </w:tc>
-        <w:tc>
-          <w:tcPr>
-            <w:tcW w:w="995" w:type="dxa"/>
-            <w:vMerge/>
-            <w:tcBorders>
-              <w:top w:val="nil"/>
-            </w:tcBorders>
-          </w:tcPr>
-          <w:p>
-            <w:pPr>
-              <w:rPr>
-                <w:rFonts w:ascii="Times New Roman" w:hAnsi="Times New Roman" w:cs="Times New Roman"/>
-                <w:sz w:val="2"/>
-                <w:szCs w:val="2"/>
-              </w:rPr>
-            </w:pPr>
-          </w:p>
-        </w:tc>
-        <w:tc>
-          <w:tcPr>
-            <w:tcW w:w="990" w:type="dxa"/>
-            <w:vMerge/>
-            <w:tcBorders>
-              <w:top w:val="nil"/>
-            </w:tcBorders>
-          </w:tcPr>
-          <w:p>
-            <w:pPr>
-              <w:rPr>
-                <w:rFonts w:ascii="Times New Roman" w:hAnsi="Times New Roman" w:cs="Times New Roman"/>
-                <w:sz w:val="2"/>
-                <w:szCs w:val="2"/>
-              </w:rPr>
-            </w:pPr>
-          </w:p>
-        </w:tc>
-        <w:tc>
-          <w:tcPr>
-            <w:tcW w:w="1276" w:type="dxa"/>
-            <w:vMerge/>
-            <w:tcBorders>
-              <w:top w:val="nil"/>
-            </w:tcBorders>
-          </w:tcPr>
-          <w:p>
-            <w:pPr>
-              <w:rPr>
-                <w:rFonts w:ascii="Times New Roman" w:hAnsi="Times New Roman" w:cs="Times New Roman"/>
-                <w:sz w:val="2"/>
-                <w:szCs w:val="2"/>
-              </w:rPr>
-            </w:pPr>
-          </w:p>
-        </w:tc>
-      </w:tr>
-      <w:tr>
-        <w:trPr>
-          <w:trHeight w:val="831"/>
-        </w:trPr>
-        <w:tc>
-          <w:tcPr>
-            <w:tcW w:w="560" w:type="dxa"/>
-            <w:vMerge w:val="restart"/>
-          </w:tcPr>
-          <w:p>
-            <w:pPr>
-              <w:pStyle w:val="TableParagraph"/>
-              <w:rPr>
-                <w:b/>
-                <w:sz w:val="24"/>
-              </w:rPr>
-            </w:pPr>
-          </w:p>
-          <w:p>
-            <w:pPr>
-              <w:pStyle w:val="TableParagraph"/>
-              <w:spacing w:before="1"/>
-              <w:rPr>
-                <w:b/>
-                <w:sz w:val="20"/>
-              </w:rPr>
-            </w:pPr>
-          </w:p>
-          <w:p>
-            <w:pPr>
-              <w:pStyle w:val="TableParagraph"/>
-              <w:spacing w:before="1"/>
-              <w:ind w:left="20"/>
-              <w:jc w:val="center"/>
-            </w:pPr>
-            <w:r>
-              <w:t>5</w:t>
-            </w:r>
-          </w:p>
-        </w:tc>
-        <w:tc>
-          <w:tcPr>
-            <w:tcW w:w="4972" w:type="dxa"/>
-            <w:vMerge w:val="restart"/>
-          </w:tcPr>
-          <w:p>
-            <w:pPr>
-              <w:pStyle w:val="TableParagraph"/>
-              <w:spacing w:before="4"/>
-              <w:rPr>
-                <w:b/>
-              </w:rPr>
-            </w:pPr>
-          </w:p>
-          <w:p>
-            <w:pPr>
-              <w:pStyle w:val="TableParagraph"/>
-              <w:ind w:left="115"/>
-            </w:pPr>
-            <w:r>
-              <w:t>........................................................................</w:t>
-            </w:r>
-          </w:p>
-          <w:p>
-            <w:pPr>
-              <w:pStyle w:val="TableParagraph"/>
-              <w:numPr>
-                <w:ilvl w:val="0"/>
-                <w:numId w:val="8"/>
-              </w:numPr>
-              <w:tabs>
-                <w:tab w:val="left" w:pos="446"/>
-              </w:tabs>
-              <w:spacing w:before="58"/>
-              <w:ind w:hanging="246"/>
-            </w:pPr>
-            <w:r>
-              <w:t>Sikap</w:t>
-            </w:r>
-            <w:r>
-              <w:rPr>
-                <w:spacing w:val="-3"/>
-              </w:rPr>
-              <w:t xml:space="preserve"> </w:t>
-            </w:r>
-            <w:r>
-              <w:t>(Ketelitian,</w:t>
-            </w:r>
-            <w:r>
-              <w:rPr>
-                <w:spacing w:val="-2"/>
-              </w:rPr>
-              <w:t xml:space="preserve"> </w:t>
-            </w:r>
-            <w:r>
-              <w:t>kecerdasan</w:t>
-            </w:r>
-            <w:r>
-              <w:rPr>
-                <w:spacing w:val="-2"/>
-              </w:rPr>
-              <w:t xml:space="preserve"> </w:t>
-            </w:r>
-            <w:r>
-              <w:t>dalam</w:t>
-            </w:r>
-            <w:r>
-              <w:rPr>
-                <w:spacing w:val="-5"/>
-              </w:rPr>
-              <w:t xml:space="preserve"> </w:t>
-            </w:r>
-            <w:r>
-              <w:t>praktek)</w:t>
-            </w:r>
-          </w:p>
-          <w:p>
-            <w:pPr>
-              <w:pStyle w:val="TableParagraph"/>
-              <w:numPr>
-                <w:ilvl w:val="0"/>
-                <w:numId w:val="8"/>
-              </w:numPr>
-              <w:tabs>
-                <w:tab w:val="left" w:pos="446"/>
-              </w:tabs>
-              <w:spacing w:before="2"/>
-              <w:ind w:hanging="246"/>
-            </w:pPr>
-            <w:r>
-              <w:t>Pengetahuan</w:t>
-            </w:r>
-            <w:r>
-              <w:rPr>
-                <w:spacing w:val="-7"/>
-              </w:rPr>
-              <w:t xml:space="preserve"> </w:t>
-            </w:r>
-            <w:r>
-              <w:t>(Memahami</w:t>
-            </w:r>
-            <w:r>
-              <w:rPr>
-                <w:spacing w:val="-2"/>
-              </w:rPr>
-              <w:t xml:space="preserve"> </w:t>
-            </w:r>
-            <w:r>
-              <w:t>teori</w:t>
-            </w:r>
-            <w:r>
-              <w:rPr>
-                <w:spacing w:val="-3"/>
-              </w:rPr>
-              <w:t xml:space="preserve"> </w:t>
-            </w:r>
-            <w:r>
-              <w:t>yang diberikan)</w:t>
-            </w:r>
-          </w:p>
-          <w:p>
-            <w:pPr>
-              <w:pStyle w:val="TableParagraph"/>
-              <w:numPr>
-                <w:ilvl w:val="0"/>
-                <w:numId w:val="8"/>
-              </w:numPr>
-              <w:tabs>
-                <w:tab w:val="left" w:pos="446"/>
-              </w:tabs>
-              <w:spacing w:before="2"/>
-              <w:ind w:hanging="246"/>
-            </w:pPr>
-            <w:r>
-              <w:t>Keterampilan</w:t>
-            </w:r>
-            <w:r>
-              <w:rPr>
-                <w:spacing w:val="-3"/>
-              </w:rPr>
-              <w:t xml:space="preserve"> </w:t>
-            </w:r>
-            <w:r>
-              <w:t>(Mempraktekan</w:t>
-            </w:r>
-            <w:r>
-              <w:rPr>
-                <w:spacing w:val="-2"/>
-              </w:rPr>
-              <w:t xml:space="preserve"> </w:t>
-            </w:r>
-            <w:r>
-              <w:t>sesuai</w:t>
-            </w:r>
-            <w:r>
-              <w:rPr>
-                <w:spacing w:val="-5"/>
-              </w:rPr>
-              <w:t xml:space="preserve"> </w:t>
-            </w:r>
-            <w:r>
-              <w:t>prosedur)</w:t>
-            </w:r>
-          </w:p>
-        </w:tc>
-        <w:tc>
-          <w:tcPr>
-            <w:tcW w:w="1275" w:type="dxa"/>
-            <w:tcBorders>
-              <w:bottom w:val="nil"/>
-            </w:tcBorders>
-          </w:tcPr>
-          <w:p>
-            <w:pPr>
-              <w:pStyle w:val="TableParagraph"/>
-              <w:rPr>
-                <w:b/>
-                <w:sz w:val="24"/>
-              </w:rPr>
-            </w:pPr>
-          </w:p>
-          <w:p>
-            <w:pPr>
-              <w:pStyle w:val="TableParagraph"/>
-              <w:spacing w:before="1"/>
-              <w:rPr>
-                <w:b/>
-                <w:sz w:val="20"/>
-              </w:rPr>
-            </w:pPr>
-          </w:p>
-          <w:p>
-            <w:pPr>
-              <w:pStyle w:val="TableParagraph"/>
-              <w:spacing w:before="1"/>
-              <w:ind w:left="30" w:right="4"/>
-              <w:jc w:val="center"/>
-            </w:pPr>
-            <w:r>
-              <w:t>30</w:t>
-            </w:r>
-          </w:p>
-        </w:tc>
-        <w:tc>
-          <w:tcPr>
-            <w:tcW w:w="995" w:type="dxa"/>
-            <w:vMerge w:val="restart"/>
-          </w:tcPr>
-          <w:p>
-            <w:pPr>
-              <w:pStyle w:val="TableParagraph"/>
-            </w:pPr>
-          </w:p>
-        </w:tc>
-        <w:tc>
-          <w:tcPr>
-            <w:tcW w:w="990" w:type="dxa"/>
-            <w:vMerge w:val="restart"/>
-          </w:tcPr>
-          <w:p>
-            <w:pPr>
-              <w:pStyle w:val="TableParagraph"/>
-            </w:pPr>
-          </w:p>
-        </w:tc>
-        <w:tc>
-          <w:tcPr>
-            <w:tcW w:w="1276" w:type="dxa"/>
-            <w:vMerge w:val="restart"/>
-          </w:tcPr>
-          <w:p>
-            <w:pPr>
-              <w:pStyle w:val="TableParagraph"/>
-            </w:pPr>
-          </w:p>
-        </w:tc>
-      </w:tr>
-      <w:tr>
-        <w:trPr>
-          <w:trHeight w:val="337"/>
-        </w:trPr>
-        <w:tc>
-          <w:tcPr>
-            <w:tcW w:w="560" w:type="dxa"/>
-            <w:vMerge/>
-            <w:tcBorders>
-              <w:top w:val="nil"/>
-            </w:tcBorders>
-          </w:tcPr>
-          <w:p>
-            <w:pPr>
-              <w:rPr>
-                <w:rFonts w:ascii="Times New Roman" w:hAnsi="Times New Roman" w:cs="Times New Roman"/>
-                <w:sz w:val="2"/>
-                <w:szCs w:val="2"/>
-              </w:rPr>
-            </w:pPr>
-          </w:p>
-        </w:tc>
-        <w:tc>
-          <w:tcPr>
-            <w:tcW w:w="4972" w:type="dxa"/>
-            <w:vMerge/>
-            <w:tcBorders>
-              <w:top w:val="nil"/>
-            </w:tcBorders>
-          </w:tcPr>
-          <w:p>
-            <w:pPr>
-              <w:rPr>
-                <w:rFonts w:ascii="Times New Roman" w:hAnsi="Times New Roman" w:cs="Times New Roman"/>
-                <w:sz w:val="2"/>
-                <w:szCs w:val="2"/>
-              </w:rPr>
-            </w:pPr>
-          </w:p>
-        </w:tc>
-        <w:tc>
-          <w:tcPr>
-            <w:tcW w:w="1275" w:type="dxa"/>
-            <w:tcBorders>
-              <w:top w:val="nil"/>
-              <w:bottom w:val="nil"/>
-            </w:tcBorders>
-          </w:tcPr>
-          <w:p>
-            <w:pPr>
-              <w:pStyle w:val="TableParagraph"/>
-              <w:spacing w:before="66" w:line="251" w:lineRule="exact"/>
-              <w:ind w:left="30" w:right="4"/>
-              <w:jc w:val="center"/>
-            </w:pPr>
-            <w:r>
-              <w:t>30</w:t>
-            </w:r>
-          </w:p>
-        </w:tc>
-        <w:tc>
-          <w:tcPr>
-            <w:tcW w:w="995" w:type="dxa"/>
-            <w:vMerge/>
-            <w:tcBorders>
-              <w:top w:val="nil"/>
-            </w:tcBorders>
-          </w:tcPr>
-          <w:p>
-            <w:pPr>
-              <w:rPr>
-                <w:rFonts w:ascii="Times New Roman" w:hAnsi="Times New Roman" w:cs="Times New Roman"/>
-                <w:sz w:val="2"/>
-                <w:szCs w:val="2"/>
-              </w:rPr>
-            </w:pPr>
-          </w:p>
-        </w:tc>
-        <w:tc>
-          <w:tcPr>
-            <w:tcW w:w="990" w:type="dxa"/>
-            <w:vMerge/>
-            <w:tcBorders>
-              <w:top w:val="nil"/>
-            </w:tcBorders>
-          </w:tcPr>
-          <w:p>
-            <w:pPr>
-              <w:rPr>
-                <w:rFonts w:ascii="Times New Roman" w:hAnsi="Times New Roman" w:cs="Times New Roman"/>
-                <w:sz w:val="2"/>
-                <w:szCs w:val="2"/>
-              </w:rPr>
-            </w:pPr>
-          </w:p>
-        </w:tc>
-        <w:tc>
-          <w:tcPr>
-            <w:tcW w:w="1276" w:type="dxa"/>
-            <w:vMerge/>
-            <w:tcBorders>
-              <w:top w:val="nil"/>
-            </w:tcBorders>
-          </w:tcPr>
-          <w:p>
-            <w:pPr>
-              <w:rPr>
-                <w:rFonts w:ascii="Times New Roman" w:hAnsi="Times New Roman" w:cs="Times New Roman"/>
-                <w:sz w:val="2"/>
-                <w:szCs w:val="2"/>
-              </w:rPr>
-            </w:pPr>
-          </w:p>
-        </w:tc>
-      </w:tr>
-      <w:tr>
-        <w:trPr>
-          <w:trHeight w:val="276"/>
-        </w:trPr>
-        <w:tc>
-          <w:tcPr>
-            <w:tcW w:w="560" w:type="dxa"/>
-            <w:vMerge/>
-            <w:tcBorders>
-              <w:top w:val="nil"/>
-            </w:tcBorders>
-          </w:tcPr>
-          <w:p>
-            <w:pPr>
-              <w:rPr>
-                <w:rFonts w:ascii="Times New Roman" w:hAnsi="Times New Roman" w:cs="Times New Roman"/>
-                <w:sz w:val="2"/>
-                <w:szCs w:val="2"/>
-              </w:rPr>
-            </w:pPr>
-          </w:p>
-        </w:tc>
-        <w:tc>
-          <w:tcPr>
-            <w:tcW w:w="4972" w:type="dxa"/>
-            <w:vMerge/>
-            <w:tcBorders>
-              <w:top w:val="nil"/>
-            </w:tcBorders>
-          </w:tcPr>
-          <w:p>
-            <w:pPr>
-              <w:rPr>
-                <w:rFonts w:ascii="Times New Roman" w:hAnsi="Times New Roman" w:cs="Times New Roman"/>
-                <w:sz w:val="2"/>
-                <w:szCs w:val="2"/>
-              </w:rPr>
-            </w:pPr>
-          </w:p>
-        </w:tc>
-        <w:tc>
-          <w:tcPr>
-            <w:tcW w:w="1275" w:type="dxa"/>
-            <w:tcBorders>
-              <w:top w:val="nil"/>
-            </w:tcBorders>
-          </w:tcPr>
-          <w:p>
-            <w:pPr>
-              <w:pStyle w:val="TableParagraph"/>
-              <w:spacing w:before="14" w:line="243" w:lineRule="exact"/>
-              <w:ind w:left="30" w:right="4"/>
-              <w:jc w:val="center"/>
-            </w:pPr>
-            <w:r>
-              <w:t>40</w:t>
-            </w:r>
-          </w:p>
-        </w:tc>
-        <w:tc>
-          <w:tcPr>
-            <w:tcW w:w="995" w:type="dxa"/>
-            <w:vMerge/>
-            <w:tcBorders>
-              <w:top w:val="nil"/>
-            </w:tcBorders>
-          </w:tcPr>
-          <w:p>
-            <w:pPr>
-              <w:rPr>
-                <w:rFonts w:ascii="Times New Roman" w:hAnsi="Times New Roman" w:cs="Times New Roman"/>
-                <w:sz w:val="2"/>
-                <w:szCs w:val="2"/>
-              </w:rPr>
-            </w:pPr>
-          </w:p>
-        </w:tc>
-        <w:tc>
-          <w:tcPr>
-            <w:tcW w:w="990" w:type="dxa"/>
-            <w:vMerge/>
-            <w:tcBorders>
-              <w:top w:val="nil"/>
-            </w:tcBorders>
-          </w:tcPr>
-          <w:p>
-            <w:pPr>
-              <w:rPr>
-                <w:rFonts w:ascii="Times New Roman" w:hAnsi="Times New Roman" w:cs="Times New Roman"/>
-                <w:sz w:val="2"/>
-                <w:szCs w:val="2"/>
-              </w:rPr>
-            </w:pPr>
-          </w:p>
-        </w:tc>
-        <w:tc>
-          <w:tcPr>
-            <w:tcW w:w="1276" w:type="dxa"/>
-            <w:vMerge/>
-            <w:tcBorders>
-              <w:top w:val="nil"/>
-            </w:tcBorders>
-          </w:tcPr>
-          <w:p>
-            <w:pPr>
-              <w:rPr>
-                <w:rFonts w:ascii="Times New Roman" w:hAnsi="Times New Roman" w:cs="Times New Roman"/>
-                <w:sz w:val="2"/>
-                <w:szCs w:val="2"/>
-              </w:rPr>
-            </w:pPr>
-          </w:p>
-        </w:tc>
-      </w:tr>
-      <w:tr>
-        <w:trPr>
           <w:trHeight w:val="470"/>
         </w:trPr>
         <w:tc>
@@ -7009,9 +5846,19 @@
         </w:tc>
       </w:tr>
     </w:tbl>
+    <w:p>
+      <w:pPr>
+        <w:tabs>
+          <w:tab w:val="left" w:pos="7447"/>
+        </w:tabs>
+        <w:rPr>
+          <w:rFonts w:ascii="Times New Roman" w:hAnsi="Times New Roman" w:cs="Times New Roman"/>
+        </w:rPr>
+      </w:pPr>
+    </w:p>
     <w:tbl>
       <w:tblPr>
-        <w:tblpPr w:leftFromText="180" w:rightFromText="180" w:vertAnchor="page" w:horzAnchor="margin" w:tblpXSpec="center" w:tblpY="12347"/>
+        <w:tblpPr w:leftFromText="180" w:rightFromText="180" w:vertAnchor="page" w:horzAnchor="margin" w:tblpXSpec="center" w:tblpY="8012"/>
         <w:tblW w:w="0" w:type="auto"/>
         <w:tblLayout w:type="fixed"/>
         <w:tblCellMar>
@@ -7170,6 +6017,29 @@
           </w:tcPr>
           <w:p>
             <w:pPr>
+              <w:pStyle w:val="BodyText"/>
+              <w:spacing w:line="281" w:lineRule="exact"/>
+              <w:ind w:left="1310"/>
+              <w:jc w:val="center"/>
+            </w:pPr>
+            <w:r>
+              <w:rPr>
+                <w:spacing w:val="-1"/>
+              </w:rPr>
+              <w:t>………………….,</w:t>
+            </w:r>
+            <w:r>
+              <w:rPr>
+                <w:spacing w:val="-5"/>
+              </w:rPr>
+              <w:t xml:space="preserve"> </w:t>
+            </w:r>
+            <w:r>
+              <w:t>………………………</w:t>
+            </w:r>
+          </w:p>
+          <w:p>
+            <w:pPr>
               <w:pStyle w:val="TableParagraph"/>
               <w:spacing w:before="3"/>
               <w:ind w:left="1671"/>
@@ -7184,17 +6054,17 @@
                 <w:sz w:val="24"/>
                 <w:lang w:val="en-US"/>
               </w:rPr>
-              <w:t>Guru Pembimbing</w:t>
-            </w:r>
-          </w:p>
-          <w:p>
-            <w:pPr>
-              <w:pStyle w:val="TableParagraph"/>
-              <w:rPr>
-                <w:b/>
-                <w:sz w:val="26"/>
-              </w:rPr>
-            </w:pPr>
+              <w:t xml:space="preserve">Guru </w:t>
+            </w:r>
+            <w:proofErr w:type="spellStart"/>
+            <w:r>
+              <w:rPr>
+                <w:sz w:val="24"/>
+                <w:lang w:val="en-US"/>
+              </w:rPr>
+              <w:t>Pembimbing</w:t>
+            </w:r>
+            <w:proofErr w:type="spellEnd"/>
           </w:p>
           <w:p>
             <w:pPr>
@@ -7244,16 +6114,6 @@
         </w:tc>
       </w:tr>
     </w:tbl>
-    <w:p>
-      <w:pPr>
-        <w:tabs>
-          <w:tab w:val="left" w:pos="7447"/>
-        </w:tabs>
-        <w:rPr>
-          <w:rFonts w:ascii="Times New Roman" w:hAnsi="Times New Roman" w:cs="Times New Roman"/>
-        </w:rPr>
-      </w:pPr>
-    </w:p>
     <w:p/>
     <w:sectPr>
       <w:headerReference w:type="default" r:id="rId8"/>
@@ -8867,7 +7727,7 @@
     <w:lsdException w:name="Closing" w:semiHidden="1" w:unhideWhenUsed="1"/>
     <w:lsdException w:name="Signature" w:semiHidden="1" w:unhideWhenUsed="1"/>
     <w:lsdException w:name="Default Paragraph Font" w:semiHidden="1" w:uiPriority="1" w:unhideWhenUsed="1"/>
-    <w:lsdException w:name="Body Text" w:semiHidden="1" w:unhideWhenUsed="1"/>
+    <w:lsdException w:name="Body Text" w:semiHidden="1" w:uiPriority="1" w:unhideWhenUsed="1" w:qFormat="1"/>
     <w:lsdException w:name="Body Text Indent" w:semiHidden="1" w:unhideWhenUsed="1"/>
     <w:lsdException w:name="List Continue" w:semiHidden="1" w:unhideWhenUsed="1"/>
     <w:lsdException w:name="List Continue 2" w:semiHidden="1" w:unhideWhenUsed="1"/>
@@ -9328,6 +8188,36 @@
       <w:lang w:val="en-ID"/>
     </w:rPr>
   </w:style>
+  <w:style w:type="paragraph" w:styleId="BodyText">
+    <w:name w:val="Body Text"/>
+    <w:basedOn w:val="Normal"/>
+    <w:link w:val="BodyTextChar"/>
+    <w:uiPriority w:val="1"/>
+    <w:qFormat/>
+    <w:rsid w:val="00E703D8"/>
+    <w:pPr>
+      <w:widowControl w:val="0"/>
+      <w:autoSpaceDE w:val="0"/>
+      <w:autoSpaceDN w:val="0"/>
+    </w:pPr>
+    <w:rPr>
+      <w:rFonts w:ascii="Cambria" w:eastAsia="Cambria" w:hAnsi="Cambria" w:cs="Cambria"/>
+      <w:lang w:val="id"/>
+    </w:rPr>
+  </w:style>
+  <w:style w:type="character" w:customStyle="1" w:styleId="BodyTextChar">
+    <w:name w:val="Body Text Char"/>
+    <w:basedOn w:val="DefaultParagraphFont"/>
+    <w:link w:val="BodyText"/>
+    <w:uiPriority w:val="1"/>
+    <w:rsid w:val="00E703D8"/>
+    <w:rPr>
+      <w:rFonts w:ascii="Cambria" w:eastAsia="Cambria" w:hAnsi="Cambria" w:cs="Cambria"/>
+      <w:sz w:val="24"/>
+      <w:szCs w:val="24"/>
+      <w:lang w:val="id"/>
+    </w:rPr>
+  </w:style>
 </w:styles>
 </file>
 

</xml_diff>